<commit_message>
Ajout de l'affichage d'un arbre de minijeux malgré des problemes de largeur
</commit_message>
<xml_diff>
--- a/Cahier des charges du projet3.docx
+++ b/Cahier des charges du projet3.docx
@@ -284,15 +284,15 @@
         <w:tblLook w:firstRow="1" w:noVBand="1" w:lastRow="0" w:firstColumn="1" w:lastColumn="0" w:noHBand="0" w:val="04a0"/>
       </w:tblPr>
       <w:tblGrid>
-        <w:gridCol w:w="930"/>
+        <w:gridCol w:w="929"/>
         <w:gridCol w:w="1166"/>
-        <w:gridCol w:w="8122"/>
+        <w:gridCol w:w="8123"/>
       </w:tblGrid>
       <w:tr>
         <w:trPr/>
         <w:tc>
           <w:tcPr>
-            <w:tcW w:w="930" w:type="dxa"/>
+            <w:tcW w:w="929" w:type="dxa"/>
             <w:tcBorders>
               <w:top w:val="single" w:sz="4" w:space="0" w:color="000000"/>
               <w:left w:val="single" w:sz="4" w:space="0" w:color="000000"/>
@@ -370,7 +370,7 @@
         </w:tc>
         <w:tc>
           <w:tcPr>
-            <w:tcW w:w="8122" w:type="dxa"/>
+            <w:tcW w:w="8123" w:type="dxa"/>
             <w:tcBorders>
               <w:top w:val="single" w:sz="4" w:space="0" w:color="000000"/>
               <w:left w:val="single" w:sz="4" w:space="0" w:color="000000"/>
@@ -412,7 +412,7 @@
         <w:trPr/>
         <w:tc>
           <w:tcPr>
-            <w:tcW w:w="930" w:type="dxa"/>
+            <w:tcW w:w="929" w:type="dxa"/>
             <w:tcBorders>
               <w:top w:val="single" w:sz="4" w:space="0" w:color="000000"/>
               <w:left w:val="single" w:sz="4" w:space="0" w:color="000000"/>
@@ -484,7 +484,7 @@
         </w:tc>
         <w:tc>
           <w:tcPr>
-            <w:tcW w:w="8122" w:type="dxa"/>
+            <w:tcW w:w="8123" w:type="dxa"/>
             <w:tcBorders>
               <w:top w:val="single" w:sz="4" w:space="0" w:color="000000"/>
               <w:left w:val="single" w:sz="4" w:space="0" w:color="000000"/>
@@ -524,7 +524,7 @@
         <w:trPr/>
         <w:tc>
           <w:tcPr>
-            <w:tcW w:w="930" w:type="dxa"/>
+            <w:tcW w:w="929" w:type="dxa"/>
             <w:tcBorders>
               <w:top w:val="single" w:sz="4" w:space="0" w:color="000000"/>
               <w:left w:val="single" w:sz="4" w:space="0" w:color="000000"/>
@@ -596,7 +596,7 @@
         </w:tc>
         <w:tc>
           <w:tcPr>
-            <w:tcW w:w="8122" w:type="dxa"/>
+            <w:tcW w:w="8123" w:type="dxa"/>
             <w:tcBorders>
               <w:top w:val="single" w:sz="4" w:space="0" w:color="000000"/>
               <w:left w:val="single" w:sz="4" w:space="0" w:color="000000"/>
@@ -635,7 +635,7 @@
         <w:trPr/>
         <w:tc>
           <w:tcPr>
-            <w:tcW w:w="930" w:type="dxa"/>
+            <w:tcW w:w="929" w:type="dxa"/>
             <w:tcBorders>
               <w:top w:val="single" w:sz="4" w:space="0" w:color="000000"/>
               <w:left w:val="single" w:sz="4" w:space="0" w:color="000000"/>
@@ -707,7 +707,7 @@
         </w:tc>
         <w:tc>
           <w:tcPr>
-            <w:tcW w:w="8122" w:type="dxa"/>
+            <w:tcW w:w="8123" w:type="dxa"/>
             <w:tcBorders>
               <w:top w:val="single" w:sz="4" w:space="0" w:color="000000"/>
               <w:left w:val="single" w:sz="4" w:space="0" w:color="000000"/>
@@ -746,7 +746,7 @@
         <w:trPr/>
         <w:tc>
           <w:tcPr>
-            <w:tcW w:w="930" w:type="dxa"/>
+            <w:tcW w:w="929" w:type="dxa"/>
             <w:tcBorders>
               <w:top w:val="single" w:sz="4" w:space="0" w:color="000000"/>
               <w:left w:val="single" w:sz="4" w:space="0" w:color="000000"/>
@@ -818,7 +818,7 @@
         </w:tc>
         <w:tc>
           <w:tcPr>
-            <w:tcW w:w="8122" w:type="dxa"/>
+            <w:tcW w:w="8123" w:type="dxa"/>
             <w:tcBorders>
               <w:top w:val="single" w:sz="4" w:space="0" w:color="000000"/>
               <w:left w:val="single" w:sz="4" w:space="0" w:color="000000"/>
@@ -857,7 +857,7 @@
         <w:trPr/>
         <w:tc>
           <w:tcPr>
-            <w:tcW w:w="930" w:type="dxa"/>
+            <w:tcW w:w="929" w:type="dxa"/>
             <w:tcBorders>
               <w:top w:val="single" w:sz="4" w:space="0" w:color="000000"/>
               <w:left w:val="single" w:sz="4" w:space="0" w:color="000000"/>
@@ -931,7 +931,7 @@
         </w:tc>
         <w:tc>
           <w:tcPr>
-            <w:tcW w:w="8122" w:type="dxa"/>
+            <w:tcW w:w="8123" w:type="dxa"/>
             <w:tcBorders>
               <w:top w:val="single" w:sz="4" w:space="0" w:color="000000"/>
               <w:left w:val="single" w:sz="4" w:space="0" w:color="000000"/>
@@ -1039,33 +1039,21 @@
         <w:rPr>
           <w:lang w:val="fr-FR"/>
         </w:rPr>
-        <w:t>-« </w:t>
-      </w:r>
-      <w:r>
-        <w:rPr>
-          <w:lang w:val="fr-FR"/>
-        </w:rPr>
-        <w:t>Carte » faite avec un graphe, plutot aleatoire, naviguable, 3 valeurs possibles pour ses nœuds et un nœud spécial</w:t>
-      </w:r>
-    </w:p>
-    <w:p>
-      <w:pPr>
-        <w:pStyle w:val="Normal"/>
-        <w:rPr>
-          <w:lang w:val="fr-FR"/>
-        </w:rPr>
-      </w:pPr>
-      <w:r>
-        <w:rPr>
-          <w:lang w:val="fr-FR"/>
-        </w:rPr>
-        <w:t>-</w:t>
-      </w:r>
-      <w:r>
-        <w:rPr>
-          <w:lang w:val="fr-FR"/>
-        </w:rPr>
-        <w:t>2 mini-jeux par type de nœud sur la carte (total de 6 mini-jeux) en lien avec les graphes</w:t>
+        <w:t>-« Carte » faite avec un graphe, plutot aleatoire, naviguable, 3 valeurs possibles pour ses nœuds et un nœud spécial</w:t>
+      </w:r>
+    </w:p>
+    <w:p>
+      <w:pPr>
+        <w:pStyle w:val="Normal"/>
+        <w:rPr>
+          <w:lang w:val="fr-FR"/>
+        </w:rPr>
+      </w:pPr>
+      <w:r>
+        <w:rPr>
+          <w:lang w:val="fr-FR"/>
+        </w:rPr>
+        <w:t>-2 mini-jeux par type de nœud sur la carte (total de 6 mini-jeux) en lien avec les graphes</w:t>
       </w:r>
     </w:p>
     <w:p>
@@ -1080,11 +1068,6 @@
           <w:lang w:val="fr-FR"/>
         </w:rPr>
         <w:tab/>
-      </w:r>
-      <w:r>
-        <w:rPr>
-          <w:lang w:val="fr-FR"/>
-        </w:rPr>
         <w:t>Type « ferme »: trouver la somme de toute les valeurs d’un sous arbre d’un arbre binaire</w:t>
       </w:r>
     </w:p>
@@ -1102,11 +1085,6 @@
         <w:tab/>
         <w:tab/>
         <w:tab/>
-      </w:r>
-      <w:r>
-        <w:rPr>
-          <w:lang w:val="fr-FR"/>
-        </w:rPr>
         <w:t>trouver la somme des valeurs des voisins d’un nœud avec celle du nœud inclus</w:t>
       </w:r>
     </w:p>
@@ -1136,11 +1114,6 @@
           <w:lang w:val="fr-FR"/>
         </w:rPr>
         <w:tab/>
-      </w:r>
-      <w:r>
-        <w:rPr>
-          <w:lang w:val="fr-FR"/>
-        </w:rPr>
         <w:t>Type « bureau »:trouver le chemin le plus court entre 2 nœud sur une « carte »</w:t>
       </w:r>
     </w:p>
@@ -1158,11 +1131,6 @@
         <w:tab/>
         <w:tab/>
         <w:tab/>
-      </w:r>
-      <w:r>
-        <w:rPr>
-          <w:lang w:val="fr-FR"/>
-        </w:rPr>
         <w:t>insérer un nœud en fonction de sa valeur correctement dans un arbre binaire</w:t>
       </w:r>
     </w:p>
@@ -1191,11 +1159,6 @@
           <w:lang w:val="fr-FR"/>
         </w:rPr>
         <w:tab/>
-      </w:r>
-      <w:r>
-        <w:rPr>
-          <w:lang w:val="fr-FR"/>
-        </w:rPr>
         <w:t>Type « usine »:trouver au moins un cycle si il y en a 1 dans un graphe</w:t>
       </w:r>
     </w:p>
@@ -1213,11 +1176,6 @@
         <w:tab/>
         <w:tab/>
         <w:tab/>
-      </w:r>
-      <w:r>
-        <w:rPr>
-          <w:lang w:val="fr-FR"/>
-        </w:rPr>
         <w:t>determiner la valeur de la racine dans un arbre binaire</w:t>
       </w:r>
     </w:p>
@@ -1232,53 +1190,35 @@
         <w:rPr>
           <w:lang w:val="fr-FR"/>
         </w:rPr>
-        <w:t>-</w:t>
-      </w:r>
-      <w:r>
-        <w:rPr>
-          <w:lang w:val="fr-FR"/>
-        </w:rPr>
-        <w:t>Cout d’un trajet sur la « Carte »</w:t>
-      </w:r>
-    </w:p>
-    <w:p>
-      <w:pPr>
-        <w:pStyle w:val="Normal"/>
-        <w:rPr>
-          <w:lang w:val="fr-FR"/>
-        </w:rPr>
-      </w:pPr>
-      <w:r>
-        <w:rPr>
-          <w:lang w:val="fr-FR"/>
-        </w:rPr>
-        <w:t>-</w:t>
-      </w:r>
-      <w:r>
-        <w:rPr>
-          <w:lang w:val="fr-FR"/>
-        </w:rPr>
-        <w:t>Noeud spécial donne accès à un « magasin »  ou l’on peut acheter des objets disponible selon un graphe</w:t>
-      </w:r>
-    </w:p>
-    <w:p>
-      <w:pPr>
-        <w:pStyle w:val="Normal"/>
-        <w:rPr>
-          <w:lang w:val="fr-FR"/>
-        </w:rPr>
-      </w:pPr>
-      <w:r>
-        <w:rPr>
-          <w:lang w:val="fr-FR"/>
-        </w:rPr>
-        <w:t>-</w:t>
-      </w:r>
-      <w:r>
-        <w:rPr>
-          <w:lang w:val="fr-FR"/>
-        </w:rPr>
-        <w:t>Recompense apres complétion d’un mini-jeu</w:t>
+        <w:t>-Cout d’un trajet sur la « Carte »</w:t>
+      </w:r>
+    </w:p>
+    <w:p>
+      <w:pPr>
+        <w:pStyle w:val="Normal"/>
+        <w:rPr>
+          <w:lang w:val="fr-FR"/>
+        </w:rPr>
+      </w:pPr>
+      <w:r>
+        <w:rPr>
+          <w:lang w:val="fr-FR"/>
+        </w:rPr>
+        <w:t>-Noeud spécial donne accès à un « magasin »  ou l’on peut acheter des objets disponible selon un graphe</w:t>
+      </w:r>
+    </w:p>
+    <w:p>
+      <w:pPr>
+        <w:pStyle w:val="Normal"/>
+        <w:rPr>
+          <w:lang w:val="fr-FR"/>
+        </w:rPr>
+      </w:pPr>
+      <w:r>
+        <w:rPr>
+          <w:lang w:val="fr-FR"/>
+        </w:rPr>
+        <w:t>-Recompense apres complétion d’un mini-jeu</w:t>
       </w:r>
     </w:p>
     <w:p>
@@ -2361,43 +2301,50 @@
           <w:color w:themeColor="text1" w:val="000000"/>
           <w:lang w:val="fr-FR"/>
         </w:rPr>
-        <w:t>-</w:t>
-      </w:r>
-      <w:r>
-        <w:rPr>
-          <w:rFonts w:eastAsia="Calibri" w:cs="Calibri"/>
-          <w:color w:themeColor="text1" w:val="000000"/>
-          <w:lang w:val="fr-FR"/>
-        </w:rPr>
-        <w:t>Generation d’un graphe presque aléatoirement → cout des liens</w:t>
+        <w:t xml:space="preserve">-Generation d’un graphe presque aléatoirement → cout des liens </w:t>
+      </w:r>
+      <w:r>
+        <w:rPr>
+          <w:rFonts w:eastAsia="Calibri" w:cs="Calibri"/>
+          <w:color w:themeColor="text1" w:val="000000"/>
+          <w:lang w:val="fr-FR"/>
+        </w:rPr>
+        <w:t>V</w:t>
+      </w:r>
+      <w:r>
+        <w:rPr>
+          <w:rFonts w:eastAsia="Calibri" w:cs="Calibri"/>
+          <w:color w:themeColor="text1" w:val="000000"/>
+          <w:lang w:val="fr-FR"/>
+        </w:rPr>
         <w:br/>
         <w:t>-Affichage de ce graphe</w:t>
       </w:r>
-    </w:p>
-    <w:p>
-      <w:pPr>
-        <w:pStyle w:val="Normal"/>
-        <w:rPr>
-          <w:rFonts w:ascii="Calibri" w:hAnsi="Calibri" w:eastAsia="Calibri" w:cs="Calibri"/>
-          <w:color w:themeColor="text1" w:val="000000"/>
-          <w:lang w:val="fr-FR"/>
-        </w:rPr>
-      </w:pPr>
-      <w:r>
-        <w:rPr>
-          <w:rFonts w:eastAsia="Calibri" w:cs="Calibri"/>
-          <w:color w:themeColor="text1" w:val="000000"/>
-          <w:lang w:val="fr-FR"/>
-        </w:rPr>
-        <w:t>-</w:t>
-      </w:r>
-      <w:r>
-        <w:rPr>
-          <w:rFonts w:eastAsia="Calibri" w:cs="Calibri"/>
-          <w:color w:themeColor="text1" w:val="000000"/>
-          <w:lang w:val="fr-FR"/>
-        </w:rPr>
-        <w:t>Creation des mini-jeux</w:t>
+      <w:r>
+        <w:rPr>
+          <w:rFonts w:eastAsia="Calibri" w:cs="Calibri"/>
+          <w:color w:themeColor="text1" w:val="000000"/>
+          <w:lang w:val="fr-FR"/>
+        </w:rPr>
+        <w:t xml:space="preserve"> V</w:t>
+      </w:r>
+    </w:p>
+    <w:p>
+      <w:pPr>
+        <w:pStyle w:val="Normal"/>
+        <w:rPr>
+          <w:rFonts w:ascii="Calibri" w:hAnsi="Calibri" w:eastAsia="Calibri" w:cs="Calibri"/>
+          <w:color w:themeColor="text1" w:val="000000"/>
+          <w:lang w:val="fr-FR"/>
+        </w:rPr>
+      </w:pPr>
+      <w:r>
+        <w:rPr>
+          <w:rFonts w:eastAsia="Calibri" w:cs="Calibri"/>
+          <w:color w:themeColor="text1" w:val="000000"/>
+          <w:lang w:val="fr-FR"/>
+        </w:rPr>
+        <w:t>-Creation des mini-jeux</w:t>
       </w:r>
     </w:p>
     <w:p>
@@ -2416,13 +2363,6 @@
           <w:lang w:val="fr-FR"/>
         </w:rPr>
         <w:tab/>
-      </w:r>
-      <w:r>
-        <w:rPr>
-          <w:rFonts w:eastAsia="Calibri" w:cs="Calibri"/>
-          <w:color w:themeColor="text1" w:val="000000"/>
-          <w:lang w:val="fr-FR"/>
-        </w:rPr>
         <w:t>Génération des arbres et des graphes aléatoirement</w:t>
       </w:r>
     </w:p>
@@ -2442,13 +2382,6 @@
           <w:lang w:val="fr-FR"/>
         </w:rPr>
         <w:tab/>
-      </w:r>
-      <w:r>
-        <w:rPr>
-          <w:rFonts w:eastAsia="Calibri" w:cs="Calibri"/>
-          <w:color w:themeColor="text1" w:val="000000"/>
-          <w:lang w:val="fr-FR"/>
-        </w:rPr>
         <w:t>un tableau de 3 tableau de 2 éléments pointant vers un type de mini-jeu</w:t>
       </w:r>
     </w:p>
@@ -2468,13 +2401,6 @@
           <w:lang w:val="fr-FR"/>
         </w:rPr>
         <w:tab/>
-      </w:r>
-      <w:r>
-        <w:rPr>
-          <w:rFonts w:eastAsia="Calibri" w:cs="Calibri"/>
-          <w:color w:themeColor="text1" w:val="000000"/>
-          <w:lang w:val="fr-FR"/>
-        </w:rPr>
         <w:t>Human input</w:t>
       </w:r>
     </w:p>
@@ -2494,13 +2420,6 @@
           <w:lang w:val="fr-FR"/>
         </w:rPr>
         <w:tab/>
-      </w:r>
-      <w:r>
-        <w:rPr>
-          <w:rFonts w:eastAsia="Calibri" w:cs="Calibri"/>
-          <w:color w:themeColor="text1" w:val="000000"/>
-          <w:lang w:val="fr-FR"/>
-        </w:rPr>
         <w:t>Affichage</w:t>
       </w:r>
     </w:p>
@@ -2520,13 +2439,6 @@
           <w:lang w:val="fr-FR"/>
         </w:rPr>
         <w:tab/>
-      </w:r>
-      <w:r>
-        <w:rPr>
-          <w:rFonts w:eastAsia="Calibri" w:cs="Calibri"/>
-          <w:color w:themeColor="text1" w:val="000000"/>
-          <w:lang w:val="fr-FR"/>
-        </w:rPr>
         <w:t>Amélioration de l’human input</w:t>
       </w:r>
     </w:p>
@@ -2564,15 +2476,7 @@
           <w:color w:themeColor="text1" w:val="000000"/>
           <w:lang w:val="fr-FR"/>
         </w:rPr>
-        <w:t>-</w:t>
-      </w:r>
-      <w:r>
-        <w:rPr>
-          <w:rFonts w:eastAsia="Calibri" w:cs="Calibri"/>
-          <w:color w:themeColor="text1" w:val="000000"/>
-          <w:lang w:val="fr-FR"/>
-        </w:rPr>
-        <w:t>creation du magasin</w:t>
+        <w:t>-creation du magasin</w:t>
       </w:r>
     </w:p>
     <w:p>
@@ -2591,13 +2495,6 @@
           <w:lang w:val="fr-FR"/>
         </w:rPr>
         <w:tab/>
-      </w:r>
-      <w:r>
-        <w:rPr>
-          <w:rFonts w:eastAsia="Calibri" w:cs="Calibri"/>
-          <w:color w:themeColor="text1" w:val="000000"/>
-          <w:lang w:val="fr-FR"/>
-        </w:rPr>
         <w:t>Graphe « hardcoded »</w:t>
       </w:r>
     </w:p>
@@ -2617,13 +2514,6 @@
           <w:lang w:val="fr-FR"/>
         </w:rPr>
         <w:tab/>
-      </w:r>
-      <w:r>
-        <w:rPr>
-          <w:rFonts w:eastAsia="Calibri" w:cs="Calibri"/>
-          <w:color w:themeColor="text1" w:val="000000"/>
-          <w:lang w:val="fr-FR"/>
-        </w:rPr>
         <w:t>avec nœud visité ou non visité</w:t>
       </w:r>
     </w:p>
@@ -2643,13 +2533,6 @@
           <w:lang w:val="fr-FR"/>
         </w:rPr>
         <w:tab/>
-      </w:r>
-      <w:r>
-        <w:rPr>
-          <w:rFonts w:eastAsia="Calibri" w:cs="Calibri"/>
-          <w:color w:themeColor="text1" w:val="000000"/>
-          <w:lang w:val="fr-FR"/>
-        </w:rPr>
         <w:t>affichage des noeuds accessible</w:t>
       </w:r>
     </w:p>
@@ -2669,13 +2552,6 @@
           <w:lang w:val="fr-FR"/>
         </w:rPr>
         <w:tab/>
-      </w:r>
-      <w:r>
-        <w:rPr>
-          <w:rFonts w:eastAsia="Calibri" w:cs="Calibri"/>
-          <w:color w:themeColor="text1" w:val="000000"/>
-          <w:lang w:val="fr-FR"/>
-        </w:rPr>
         <w:t>systeme d’achat</w:t>
       </w:r>
     </w:p>
@@ -2695,13 +2571,6 @@
           <w:lang w:val="fr-FR"/>
         </w:rPr>
         <w:tab/>
-      </w:r>
-      <w:r>
-        <w:rPr>
-          <w:rFonts w:eastAsia="Calibri" w:cs="Calibri"/>
-          <w:color w:themeColor="text1" w:val="000000"/>
-          <w:lang w:val="fr-FR"/>
-        </w:rPr>
         <w:t>deblocage des nœuds</w:t>
       </w:r>
     </w:p>
@@ -2720,93 +2589,61 @@
           <w:color w:themeColor="text1" w:val="000000"/>
           <w:lang w:val="fr-FR"/>
         </w:rPr>
-        <w:t>-</w:t>
-      </w:r>
-      <w:r>
-        <w:rPr>
-          <w:rFonts w:eastAsia="Calibri" w:cs="Calibri"/>
-          <w:color w:themeColor="text1" w:val="000000"/>
-          <w:lang w:val="fr-FR"/>
-        </w:rPr>
-        <w:t>navigation sur la carte</w:t>
-      </w:r>
-    </w:p>
-    <w:p>
-      <w:pPr>
-        <w:pStyle w:val="Normal"/>
-        <w:rPr>
-          <w:rFonts w:ascii="Calibri" w:hAnsi="Calibri" w:eastAsia="Calibri" w:cs="Calibri"/>
-          <w:color w:themeColor="text1" w:val="000000"/>
-          <w:lang w:val="fr-FR"/>
-        </w:rPr>
-      </w:pPr>
-      <w:r>
-        <w:rPr>
-          <w:rFonts w:eastAsia="Calibri" w:cs="Calibri"/>
-          <w:color w:themeColor="text1" w:val="000000"/>
-          <w:lang w:val="fr-FR"/>
-        </w:rPr>
-        <w:t>-</w:t>
-      </w:r>
-      <w:r>
-        <w:rPr>
-          <w:rFonts w:eastAsia="Calibri" w:cs="Calibri"/>
-          <w:color w:themeColor="text1" w:val="000000"/>
-          <w:lang w:val="fr-FR"/>
-        </w:rPr>
-        <w:t>caractéristique du personnage du joueur</w:t>
-      </w:r>
-    </w:p>
-    <w:p>
-      <w:pPr>
-        <w:pStyle w:val="Normal"/>
-        <w:rPr>
-          <w:rFonts w:ascii="Calibri" w:hAnsi="Calibri" w:eastAsia="Calibri" w:cs="Calibri"/>
-          <w:color w:themeColor="text1" w:val="000000"/>
-          <w:lang w:val="fr-FR"/>
-        </w:rPr>
-      </w:pPr>
-      <w:r>
-        <w:rPr>
-          <w:rFonts w:eastAsia="Calibri" w:cs="Calibri"/>
-          <w:color w:themeColor="text1" w:val="000000"/>
-          <w:lang w:val="fr-FR"/>
-        </w:rPr>
-        <w:t>-</w:t>
-      </w:r>
-      <w:r>
-        <w:rPr>
-          <w:rFonts w:eastAsia="Calibri" w:cs="Calibri"/>
-          <w:color w:themeColor="text1" w:val="000000"/>
-          <w:lang w:val="fr-FR"/>
-        </w:rPr>
-        <w:t>amelioration en fonction des achats</w:t>
-      </w:r>
-    </w:p>
-    <w:p>
-      <w:pPr>
-        <w:pStyle w:val="Normal"/>
-        <w:rPr>
-          <w:rFonts w:ascii="Calibri" w:hAnsi="Calibri" w:eastAsia="Calibri" w:cs="Calibri"/>
-          <w:color w:themeColor="text1" w:val="000000"/>
-          <w:lang w:val="fr-FR"/>
-        </w:rPr>
-      </w:pPr>
-      <w:r>
-        <w:rPr>
-          <w:rFonts w:eastAsia="Calibri" w:cs="Calibri"/>
-          <w:color w:themeColor="text1" w:val="000000"/>
-          <w:lang w:val="fr-FR"/>
-        </w:rPr>
-        <w:t>-</w:t>
-      </w:r>
-      <w:r>
-        <w:rPr>
-          <w:rFonts w:eastAsia="Calibri" w:cs="Calibri"/>
-          <w:color w:themeColor="text1" w:val="000000"/>
-          <w:lang w:val="fr-FR"/>
-        </w:rPr>
-        <w:t>Graphisme total</w:t>
+        <w:t>-navigation sur la carte</w:t>
+      </w:r>
+    </w:p>
+    <w:p>
+      <w:pPr>
+        <w:pStyle w:val="Normal"/>
+        <w:rPr>
+          <w:rFonts w:ascii="Calibri" w:hAnsi="Calibri" w:eastAsia="Calibri" w:cs="Calibri"/>
+          <w:color w:themeColor="text1" w:val="000000"/>
+          <w:lang w:val="fr-FR"/>
+        </w:rPr>
+      </w:pPr>
+      <w:r>
+        <w:rPr>
+          <w:rFonts w:eastAsia="Calibri" w:cs="Calibri"/>
+          <w:color w:themeColor="text1" w:val="000000"/>
+          <w:lang w:val="fr-FR"/>
+        </w:rPr>
+        <w:t>-caractéristique du personnage du joueur</w:t>
+      </w:r>
+    </w:p>
+    <w:p>
+      <w:pPr>
+        <w:pStyle w:val="Normal"/>
+        <w:rPr>
+          <w:rFonts w:ascii="Calibri" w:hAnsi="Calibri" w:eastAsia="Calibri" w:cs="Calibri"/>
+          <w:color w:themeColor="text1" w:val="000000"/>
+          <w:lang w:val="fr-FR"/>
+        </w:rPr>
+      </w:pPr>
+      <w:r>
+        <w:rPr>
+          <w:rFonts w:eastAsia="Calibri" w:cs="Calibri"/>
+          <w:color w:themeColor="text1" w:val="000000"/>
+          <w:lang w:val="fr-FR"/>
+        </w:rPr>
+        <w:t>-amelioration en fonction des achats</w:t>
+      </w:r>
+    </w:p>
+    <w:p>
+      <w:pPr>
+        <w:pStyle w:val="Normal"/>
+        <w:rPr>
+          <w:rFonts w:ascii="Calibri" w:hAnsi="Calibri" w:eastAsia="Calibri" w:cs="Calibri"/>
+          <w:color w:themeColor="text1" w:val="000000"/>
+          <w:lang w:val="fr-FR"/>
+        </w:rPr>
+      </w:pPr>
+      <w:r>
+        <w:rPr>
+          <w:rFonts w:eastAsia="Calibri" w:cs="Calibri"/>
+          <w:color w:themeColor="text1" w:val="000000"/>
+          <w:lang w:val="fr-FR"/>
+        </w:rPr>
+        <w:t>-Graphisme total</w:t>
       </w:r>
     </w:p>
     <w:p>
@@ -2950,6 +2787,7 @@
         </w:tabs>
         <w:ind w:left="1080" w:hanging="360"/>
       </w:pPr>
+      <w:rPr/>
     </w:lvl>
     <w:lvl w:ilvl="2">
       <w:start w:val="1"/>
@@ -2962,6 +2800,7 @@
         </w:tabs>
         <w:ind w:left="1440" w:hanging="360"/>
       </w:pPr>
+      <w:rPr/>
     </w:lvl>
     <w:lvl w:ilvl="3">
       <w:start w:val="1"/>
@@ -2974,6 +2813,7 @@
         </w:tabs>
         <w:ind w:left="1800" w:hanging="360"/>
       </w:pPr>
+      <w:rPr/>
     </w:lvl>
     <w:lvl w:ilvl="4">
       <w:start w:val="1"/>
@@ -2986,6 +2826,7 @@
         </w:tabs>
         <w:ind w:left="2160" w:hanging="360"/>
       </w:pPr>
+      <w:rPr/>
     </w:lvl>
     <w:lvl w:ilvl="5">
       <w:start w:val="1"/>
@@ -2998,6 +2839,7 @@
         </w:tabs>
         <w:ind w:left="2520" w:hanging="360"/>
       </w:pPr>
+      <w:rPr/>
     </w:lvl>
     <w:lvl w:ilvl="6">
       <w:start w:val="1"/>
@@ -3010,6 +2852,7 @@
         </w:tabs>
         <w:ind w:left="2880" w:hanging="360"/>
       </w:pPr>
+      <w:rPr/>
     </w:lvl>
     <w:lvl w:ilvl="7">
       <w:start w:val="1"/>
@@ -3022,6 +2865,7 @@
         </w:tabs>
         <w:ind w:left="3240" w:hanging="360"/>
       </w:pPr>
+      <w:rPr/>
     </w:lvl>
     <w:lvl w:ilvl="8">
       <w:start w:val="1"/>
@@ -3034,6 +2878,7 @@
         </w:tabs>
         <w:ind w:left="3600" w:hanging="360"/>
       </w:pPr>
+      <w:rPr/>
     </w:lvl>
   </w:abstractNum>
   <w:abstractNum w:abstractNumId="2">
@@ -3564,6 +3409,7 @@
     <w:qFormat/>
     <w:pPr>
       <w:widowControl/>
+      <w:suppressAutoHyphens w:val="true"/>
       <w:bidi w:val="0"/>
       <w:spacing w:lineRule="auto" w:line="259" w:before="0" w:after="160"/>
       <w:jc w:val="left"/>

</xml_diff>